<commit_message>
Post sample id to backend
</commit_message>
<xml_diff>
--- a/worker/serie_report.docx
+++ b/worker/serie_report.docx
@@ -112,77 +112,6 @@
                 <w:szCs w:val="21"/>
               </w:rPr>
             </w:pPr>
-            <w:r>
-              <w:rPr>
-                <w:rFonts w:hint="eastAsia"/>
-                <w:bCs/>
-                <w:szCs w:val="21"/>
-              </w:rPr>
-              <w:t>（第</w:t>
-            </w:r>
-            <w:r>
-              <w:rPr>
-                <w:rFonts w:hint="eastAsia"/>
-                <w:bCs/>
-                <w:szCs w:val="21"/>
-              </w:rPr>
-              <w:t>1</w:t>
-            </w:r>
-            <w:r>
-              <w:rPr>
-                <w:rFonts w:hint="eastAsia"/>
-                <w:bCs/>
-                <w:szCs w:val="21"/>
-              </w:rPr>
-              <w:t xml:space="preserve"> </w:t>
-            </w:r>
-            <w:r>
-              <w:rPr>
-                <w:rFonts w:hint="eastAsia"/>
-                <w:bCs/>
-                <w:szCs w:val="21"/>
-              </w:rPr>
-              <w:t>页</w:t>
-            </w:r>
-            <w:r>
-              <w:rPr>
-                <w:rFonts w:hint="eastAsia"/>
-                <w:bCs/>
-                <w:szCs w:val="21"/>
-              </w:rPr>
-              <w:t xml:space="preserve">  </w:t>
-            </w:r>
-            <w:r>
-              <w:rPr>
-                <w:rFonts w:hint="eastAsia"/>
-                <w:bCs/>
-                <w:szCs w:val="21"/>
-              </w:rPr>
-              <w:t>共</w:t>
-            </w:r>
-            <w:r>
-              <w:rPr>
-                <w:bCs/>
-                <w:szCs w:val="21"/>
-              </w:rPr>
-              <w:t xml:space="preserve"> </w:t>
-            </w:r>
-            <w:r>
-              <w:rPr>
-                <w:rFonts w:hint="eastAsia"/>
-                <w:bCs/>
-                <w:szCs w:val="21"/>
-              </w:rPr>
-              <w:t xml:space="preserve"> </w:t>
-            </w:r>
-            <w:r>
-              <w:rPr>
-                <w:rFonts w:hint="eastAsia"/>
-                <w:bCs/>
-                <w:szCs w:val="21"/>
-              </w:rPr>
-              <w:t>页）</w:t>
-            </w:r>
           </w:p>
         </w:tc>
         <w:tc>
@@ -2064,8 +1993,11 @@
     </w:p>
     <w:p/>
     <w:sectPr>
+      <w:footerReference w:type="even" r:id="rId6"/>
+      <w:footerReference w:type="default" r:id="rId7"/>
       <w:pgSz w:w="11906" w:h="16838"/>
       <w:pgMar w:top="851" w:right="1469" w:bottom="851" w:left="1469" w:header="851" w:footer="992" w:gutter="0"/>
+      <w:pgNumType w:start="1"/>
       <w:cols w:space="425"/>
       <w:docGrid w:type="lines" w:linePitch="312"/>
     </w:sectPr>
@@ -2090,6 +2022,191 @@
     </w:p>
   </w:endnote>
 </w:endnotes>
+</file>
+
+<file path=word/footer1.xml><?xml version="1.0" encoding="utf-8"?>
+<w:ftr xmlns:wpc="http://schemas.microsoft.com/office/word/2010/wordprocessingCanvas" xmlns:cx="http://schemas.microsoft.com/office/drawing/2014/chartex" xmlns:cx1="http://schemas.microsoft.com/office/drawing/2015/9/8/chartex" xmlns:cx2="http://schemas.microsoft.com/office/drawing/2015/10/21/chartex" xmlns:cx3="http://schemas.microsoft.com/office/drawing/2016/5/9/chartex" xmlns:cx4="http://schemas.microsoft.com/office/drawing/2016/5/10/chartex" xmlns:cx5="http://schemas.microsoft.com/office/drawing/2016/5/11/chartex" xmlns:cx6="http://schemas.microsoft.com/office/drawing/2016/5/12/chartex" xmlns:cx7="http://schemas.microsoft.com/office/drawing/2016/5/13/chartex" xmlns:cx8="http://schemas.microsoft.com/office/drawing/2016/5/14/chartex" xmlns:mc="http://schemas.openxmlformats.org/markup-compatibility/2006" xmlns:aink="http://schemas.microsoft.com/office/drawing/2016/ink" xmlns:am3d="http://schemas.microsoft.com/office/drawing/2017/model3d" xmlns:o="urn:schemas-microsoft-com:office:office" xmlns:r="http://schemas.openxmlformats.org/officeDocument/2006/relationships" xmlns:m="http://schemas.openxmlformats.org/officeDocument/2006/math" xmlns:v="urn:schemas-microsoft-com:vml" xmlns:wp14="http://schemas.microsoft.com/office/word/2010/wordprocessingDrawing" xmlns:wp="http://schemas.openxmlformats.org/drawingml/2006/wordprocessingDrawing" xmlns:w10="urn:schemas-microsoft-com:office:word" xmlns:w="http://schemas.openxmlformats.org/wordprocessingml/2006/main" xmlns:w14="http://schemas.microsoft.com/office/word/2010/wordml" xmlns:w15="http://schemas.microsoft.com/office/word/2012/wordml" xmlns:w16cex="http://schemas.microsoft.com/office/word/2018/wordml/cex" xmlns:w16cid="http://schemas.microsoft.com/office/word/2016/wordml/cid" xmlns:w16="http://schemas.microsoft.com/office/word/2018/wordml" xmlns:w16se="http://schemas.microsoft.com/office/word/2015/wordml/symex" xmlns:wpg="http://schemas.microsoft.com/office/word/2010/wordprocessingGroup" xmlns:wpi="http://schemas.microsoft.com/office/word/2010/wordprocessingInk" xmlns:wne="http://schemas.microsoft.com/office/word/2006/wordml" xmlns:wps="http://schemas.microsoft.com/office/word/2010/wordprocessingShape" mc:Ignorable="w14 w15 w16se w16cid w16 w16cex wp14">
+  <w:sdt>
+    <w:sdtPr>
+      <w:rPr>
+        <w:rStyle w:val="PageNumber"/>
+      </w:rPr>
+      <w:id w:val="-952710944"/>
+      <w:docPartObj>
+        <w:docPartGallery w:val="Page Numbers (Bottom of Page)"/>
+        <w:docPartUnique/>
+      </w:docPartObj>
+    </w:sdtPr>
+    <w:sdtContent>
+      <w:p>
+        <w:pPr>
+          <w:pStyle w:val="Footer"/>
+          <w:framePr w:wrap="none" w:vAnchor="text" w:hAnchor="margin" w:xAlign="center" w:y="1"/>
+          <w:rPr>
+            <w:rStyle w:val="PageNumber"/>
+          </w:rPr>
+        </w:pPr>
+        <w:r>
+          <w:rPr>
+            <w:rStyle w:val="PageNumber"/>
+          </w:rPr>
+          <w:fldChar w:fldCharType="begin"/>
+        </w:r>
+        <w:r>
+          <w:rPr>
+            <w:rStyle w:val="PageNumber"/>
+          </w:rPr>
+          <w:instrText xml:space="preserve"> PAGE </w:instrText>
+        </w:r>
+        <w:r>
+          <w:rPr>
+            <w:rStyle w:val="PageNumber"/>
+          </w:rPr>
+          <w:fldChar w:fldCharType="end"/>
+        </w:r>
+      </w:p>
+    </w:sdtContent>
+  </w:sdt>
+  <w:p>
+    <w:pPr>
+      <w:pStyle w:val="Footer"/>
+    </w:pPr>
+  </w:p>
+</w:ftr>
+</file>
+
+<file path=word/footer2.xml><?xml version="1.0" encoding="utf-8"?>
+<w:ftr xmlns:wpc="http://schemas.microsoft.com/office/word/2010/wordprocessingCanvas" xmlns:cx="http://schemas.microsoft.com/office/drawing/2014/chartex" xmlns:cx1="http://schemas.microsoft.com/office/drawing/2015/9/8/chartex" xmlns:cx2="http://schemas.microsoft.com/office/drawing/2015/10/21/chartex" xmlns:cx3="http://schemas.microsoft.com/office/drawing/2016/5/9/chartex" xmlns:cx4="http://schemas.microsoft.com/office/drawing/2016/5/10/chartex" xmlns:cx5="http://schemas.microsoft.com/office/drawing/2016/5/11/chartex" xmlns:cx6="http://schemas.microsoft.com/office/drawing/2016/5/12/chartex" xmlns:cx7="http://schemas.microsoft.com/office/drawing/2016/5/13/chartex" xmlns:cx8="http://schemas.microsoft.com/office/drawing/2016/5/14/chartex" xmlns:mc="http://schemas.openxmlformats.org/markup-compatibility/2006" xmlns:aink="http://schemas.microsoft.com/office/drawing/2016/ink" xmlns:am3d="http://schemas.microsoft.com/office/drawing/2017/model3d" xmlns:o="urn:schemas-microsoft-com:office:office" xmlns:r="http://schemas.openxmlformats.org/officeDocument/2006/relationships" xmlns:m="http://schemas.openxmlformats.org/officeDocument/2006/math" xmlns:v="urn:schemas-microsoft-com:vml" xmlns:wp14="http://schemas.microsoft.com/office/word/2010/wordprocessingDrawing" xmlns:wp="http://schemas.openxmlformats.org/drawingml/2006/wordprocessingDrawing" xmlns:w10="urn:schemas-microsoft-com:office:word" xmlns:w="http://schemas.openxmlformats.org/wordprocessingml/2006/main" xmlns:w14="http://schemas.microsoft.com/office/word/2010/wordml" xmlns:w15="http://schemas.microsoft.com/office/word/2012/wordml" xmlns:w16cex="http://schemas.microsoft.com/office/word/2018/wordml/cex" xmlns:w16cid="http://schemas.microsoft.com/office/word/2016/wordml/cid" xmlns:w16="http://schemas.microsoft.com/office/word/2018/wordml" xmlns:w16se="http://schemas.microsoft.com/office/word/2015/wordml/symex" xmlns:wpg="http://schemas.microsoft.com/office/word/2010/wordprocessingGroup" xmlns:wpi="http://schemas.microsoft.com/office/word/2010/wordprocessingInk" xmlns:wne="http://schemas.microsoft.com/office/word/2006/wordml" xmlns:wps="http://schemas.microsoft.com/office/word/2010/wordprocessingShape" mc:Ignorable="w14 w15 w16se w16cid w16 w16cex wp14">
+  <w:p>
+    <w:pPr>
+      <w:pStyle w:val="Footer"/>
+      <w:jc w:val="center"/>
+      <w:rPr>
+        <w:color w:val="4472C4" w:themeColor="accent1"/>
+      </w:rPr>
+    </w:pPr>
+    <w:r>
+      <w:rPr>
+        <w:rFonts w:hint="eastAsia"/>
+        <w:color w:val="4472C4" w:themeColor="accent1"/>
+      </w:rPr>
+      <w:t>第</w:t>
+    </w:r>
+    <w:r>
+      <w:rPr>
+        <w:color w:val="4472C4" w:themeColor="accent1"/>
+      </w:rPr>
+      <w:t xml:space="preserve"> </w:t>
+    </w:r>
+    <w:r>
+      <w:rPr>
+        <w:color w:val="4472C4" w:themeColor="accent1"/>
+      </w:rPr>
+      <w:fldChar w:fldCharType="begin"/>
+    </w:r>
+    <w:r>
+      <w:rPr>
+        <w:color w:val="4472C4" w:themeColor="accent1"/>
+      </w:rPr>
+      <w:instrText xml:space="preserve"> PAGE  \* Arabic  \* MERGEFORMAT </w:instrText>
+    </w:r>
+    <w:r>
+      <w:rPr>
+        <w:color w:val="4472C4" w:themeColor="accent1"/>
+      </w:rPr>
+      <w:fldChar w:fldCharType="separate"/>
+    </w:r>
+    <w:r>
+      <w:rPr>
+        <w:noProof/>
+        <w:color w:val="4472C4" w:themeColor="accent1"/>
+      </w:rPr>
+      <w:t>2</w:t>
+    </w:r>
+    <w:r>
+      <w:rPr>
+        <w:color w:val="4472C4" w:themeColor="accent1"/>
+      </w:rPr>
+      <w:fldChar w:fldCharType="end"/>
+    </w:r>
+    <w:r>
+      <w:rPr>
+        <w:color w:val="4472C4" w:themeColor="accent1"/>
+      </w:rPr>
+      <w:t xml:space="preserve"> </w:t>
+    </w:r>
+    <w:r>
+      <w:rPr>
+        <w:rFonts w:hint="eastAsia"/>
+        <w:color w:val="4472C4" w:themeColor="accent1"/>
+      </w:rPr>
+      <w:t>页</w:t>
+    </w:r>
+    <w:r>
+      <w:rPr>
+        <w:color w:val="4472C4" w:themeColor="accent1"/>
+      </w:rPr>
+      <w:t xml:space="preserve"> </w:t>
+    </w:r>
+    <w:r>
+      <w:rPr>
+        <w:rFonts w:hint="eastAsia"/>
+        <w:color w:val="4472C4" w:themeColor="accent1"/>
+      </w:rPr>
+      <w:t>共</w:t>
+    </w:r>
+    <w:r>
+      <w:rPr>
+        <w:color w:val="4472C4" w:themeColor="accent1"/>
+      </w:rPr>
+      <w:t xml:space="preserve"> </w:t>
+    </w:r>
+    <w:r>
+      <w:rPr>
+        <w:color w:val="4472C4" w:themeColor="accent1"/>
+      </w:rPr>
+      <w:fldChar w:fldCharType="begin"/>
+    </w:r>
+    <w:r>
+      <w:rPr>
+        <w:color w:val="4472C4" w:themeColor="accent1"/>
+      </w:rPr>
+      <w:instrText xml:space="preserve"> NUMPAGES  \* Arabic  \* MERGEFORMAT </w:instrText>
+    </w:r>
+    <w:r>
+      <w:rPr>
+        <w:color w:val="4472C4" w:themeColor="accent1"/>
+      </w:rPr>
+      <w:fldChar w:fldCharType="separate"/>
+    </w:r>
+    <w:r>
+      <w:rPr>
+        <w:noProof/>
+        <w:color w:val="4472C4" w:themeColor="accent1"/>
+      </w:rPr>
+      <w:t>2</w:t>
+    </w:r>
+    <w:r>
+      <w:rPr>
+        <w:color w:val="4472C4" w:themeColor="accent1"/>
+      </w:rPr>
+      <w:fldChar w:fldCharType="end"/>
+    </w:r>
+    <w:r>
+      <w:rPr>
+        <w:color w:val="4472C4" w:themeColor="accent1"/>
+      </w:rPr>
+      <w:t xml:space="preserve"> </w:t>
+    </w:r>
+    <w:r>
+      <w:rPr>
+        <w:rFonts w:hint="eastAsia"/>
+        <w:color w:val="4472C4" w:themeColor="accent1"/>
+      </w:rPr>
+      <w:t>页</w:t>
+    </w:r>
+  </w:p>
+</w:ftr>
 </file>
 
 <file path=word/footnotes.xml><?xml version="1.0" encoding="utf-8"?>
@@ -2574,6 +2691,11 @@
       <w:szCs w:val="18"/>
     </w:rPr>
   </w:style>
+  <w:style w:type="character" w:styleId="PageNumber">
+    <w:name w:val="page number"/>
+    <w:basedOn w:val="DefaultParagraphFont"/>
+    <w:rsid w:val="00313B95"/>
+  </w:style>
 </w:styles>
 </file>
 

</xml_diff>

<commit_message>
serie report round and format
</commit_message>
<xml_diff>
--- a/worker/serie_report.docx
+++ b/worker/serie_report.docx
@@ -1497,6 +1497,7 @@
           <w:p>
             <w:pPr>
               <w:spacing w:line="400" w:lineRule="exact"/>
+              <w:jc w:val="left"/>
               <w:rPr>
                 <w:rFonts w:eastAsia="STSong"/>
                 <w:szCs w:val="21"/>
@@ -1536,6 +1537,7 @@
           <w:p>
             <w:pPr>
               <w:spacing w:line="400" w:lineRule="exact"/>
+              <w:jc w:val="left"/>
               <w:rPr>
                 <w:rFonts w:eastAsia="STSong"/>
                 <w:szCs w:val="21"/>
@@ -1755,6 +1757,7 @@
           <w:p>
             <w:pPr>
               <w:spacing w:line="400" w:lineRule="exact"/>
+              <w:jc w:val="left"/>
               <w:rPr>
                 <w:rFonts w:eastAsia="STSong"/>
                 <w:szCs w:val="21"/>
@@ -1786,6 +1789,9 @@
             <w:vAlign w:val="center"/>
           </w:tcPr>
           <w:p>
+            <w:pPr>
+              <w:jc w:val="left"/>
+            </w:pPr>
             <w:r>
               <w:rPr>
                 <w:b/>
@@ -2037,6 +2043,11 @@
         <w:docPartUnique/>
       </w:docPartObj>
     </w:sdtPr>
+    <w:sdtEndPr>
+      <w:rPr>
+        <w:rStyle w:val="PageNumber"/>
+      </w:rPr>
+    </w:sdtEndPr>
     <w:sdtContent>
       <w:p>
         <w:pPr>

</xml_diff>

<commit_message>
UI: NO2 to NOx
</commit_message>
<xml_diff>
--- a/worker/serie_report.docx
+++ b/worker/serie_report.docx
@@ -1,6 +1,6 @@
 
 <file path=word/document.xml><?xml version="1.0" encoding="utf-8"?>
-<w:document xmlns:wpc="http://schemas.microsoft.com/office/word/2010/wordprocessingCanvas" xmlns:cx="http://schemas.microsoft.com/office/drawing/2014/chartex" xmlns:cx1="http://schemas.microsoft.com/office/drawing/2015/9/8/chartex" xmlns:cx2="http://schemas.microsoft.com/office/drawing/2015/10/21/chartex" xmlns:cx3="http://schemas.microsoft.com/office/drawing/2016/5/9/chartex" xmlns:cx4="http://schemas.microsoft.com/office/drawing/2016/5/10/chartex" xmlns:cx5="http://schemas.microsoft.com/office/drawing/2016/5/11/chartex" xmlns:cx6="http://schemas.microsoft.com/office/drawing/2016/5/12/chartex" xmlns:cx7="http://schemas.microsoft.com/office/drawing/2016/5/13/chartex" xmlns:cx8="http://schemas.microsoft.com/office/drawing/2016/5/14/chartex" xmlns:mc="http://schemas.openxmlformats.org/markup-compatibility/2006" xmlns:aink="http://schemas.microsoft.com/office/drawing/2016/ink" xmlns:am3d="http://schemas.microsoft.com/office/drawing/2017/model3d" xmlns:o="urn:schemas-microsoft-com:office:office" xmlns:r="http://schemas.openxmlformats.org/officeDocument/2006/relationships" xmlns:m="http://schemas.openxmlformats.org/officeDocument/2006/math" xmlns:v="urn:schemas-microsoft-com:vml" xmlns:wp14="http://schemas.microsoft.com/office/word/2010/wordprocessingDrawing" xmlns:wp="http://schemas.openxmlformats.org/drawingml/2006/wordprocessingDrawing" xmlns:w10="urn:schemas-microsoft-com:office:word" xmlns:w="http://schemas.openxmlformats.org/wordprocessingml/2006/main" xmlns:w14="http://schemas.microsoft.com/office/word/2010/wordml" xmlns:w15="http://schemas.microsoft.com/office/word/2012/wordml" xmlns:w16cex="http://schemas.microsoft.com/office/word/2018/wordml/cex" xmlns:w16cid="http://schemas.microsoft.com/office/word/2016/wordml/cid" xmlns:w16="http://schemas.microsoft.com/office/word/2018/wordml" xmlns:w16se="http://schemas.microsoft.com/office/word/2015/wordml/symex" xmlns:wpg="http://schemas.microsoft.com/office/word/2010/wordprocessingGroup" xmlns:wpi="http://schemas.microsoft.com/office/word/2010/wordprocessingInk" xmlns:wne="http://schemas.microsoft.com/office/word/2006/wordml" xmlns:wps="http://schemas.microsoft.com/office/word/2010/wordprocessingShape" mc:Ignorable="w14 w15 w16se w16cid w16 w16cex wp14">
+<w:document xmlns:wpc="http://schemas.microsoft.com/office/word/2010/wordprocessingCanvas" xmlns:cx="http://schemas.microsoft.com/office/drawing/2014/chartex" xmlns:cx1="http://schemas.microsoft.com/office/drawing/2015/9/8/chartex" xmlns:cx2="http://schemas.microsoft.com/office/drawing/2015/10/21/chartex" xmlns:cx3="http://schemas.microsoft.com/office/drawing/2016/5/9/chartex" xmlns:cx4="http://schemas.microsoft.com/office/drawing/2016/5/10/chartex" xmlns:cx5="http://schemas.microsoft.com/office/drawing/2016/5/11/chartex" xmlns:cx6="http://schemas.microsoft.com/office/drawing/2016/5/12/chartex" xmlns:cx7="http://schemas.microsoft.com/office/drawing/2016/5/13/chartex" xmlns:cx8="http://schemas.microsoft.com/office/drawing/2016/5/14/chartex" xmlns:mc="http://schemas.openxmlformats.org/markup-compatibility/2006" xmlns:aink="http://schemas.microsoft.com/office/drawing/2016/ink" xmlns:am3d="http://schemas.microsoft.com/office/drawing/2017/model3d" xmlns:o="urn:schemas-microsoft-com:office:office" xmlns:r="http://schemas.openxmlformats.org/officeDocument/2006/relationships" xmlns:m="http://schemas.openxmlformats.org/officeDocument/2006/math" xmlns:v="urn:schemas-microsoft-com:vml" xmlns:wp14="http://schemas.microsoft.com/office/word/2010/wordprocessingDrawing" xmlns:wp="http://schemas.openxmlformats.org/drawingml/2006/wordprocessingDrawing" xmlns:w10="urn:schemas-microsoft-com:office:word" xmlns:w="http://schemas.openxmlformats.org/wordprocessingml/2006/main" xmlns:w14="http://schemas.microsoft.com/office/word/2010/wordml" xmlns:w15="http://schemas.microsoft.com/office/word/2012/wordml" xmlns:w16cex="http://schemas.microsoft.com/office/word/2018/wordml/cex" xmlns:w16cid="http://schemas.microsoft.com/office/word/2016/wordml/cid" xmlns:w16="http://schemas.microsoft.com/office/word/2018/wordml" xmlns:w16sdtdh="http://schemas.microsoft.com/office/word/2020/wordml/sdtdatahash" xmlns:w16se="http://schemas.microsoft.com/office/word/2015/wordml/symex" xmlns:wpg="http://schemas.microsoft.com/office/word/2010/wordprocessingGroup" xmlns:wpi="http://schemas.microsoft.com/office/word/2010/wordprocessingInk" xmlns:wne="http://schemas.microsoft.com/office/word/2006/wordml" xmlns:wps="http://schemas.microsoft.com/office/word/2010/wordprocessingShape" mc:Ignorable="w14 w15 w16se w16cid w16 w16cex w16sdtdh wp14">
   <w:body>
     <w:p>
       <w:pPr>
@@ -1655,6 +1655,78 @@
                 <w:szCs w:val="21"/>
                 <w:vertAlign w:val="subscript"/>
               </w:rPr>
+              <w:t>X</w:t>
+            </w:r>
+            <w:r>
+              <w:rPr>
+                <w:rFonts w:eastAsia="STSong"/>
+                <w:szCs w:val="21"/>
+              </w:rPr>
+              <w:t>浓度；</w:t>
+            </w:r>
+            <w:r>
+              <w:rPr>
+                <w:rFonts w:eastAsia="STSong"/>
+                <w:szCs w:val="21"/>
+              </w:rPr>
+              <w:t>NO</w:t>
+            </w:r>
+            <w:r>
+              <w:rPr>
+                <w:rFonts w:eastAsia="STSong"/>
+                <w:szCs w:val="21"/>
+              </w:rPr>
+              <w:t>校正系数，</w:t>
+            </w:r>
+            <w:r>
+              <w:rPr>
+                <w:rFonts w:eastAsia="STSong"/>
+                <w:szCs w:val="21"/>
+              </w:rPr>
+              <w:t>NO</w:t>
+            </w:r>
+            <w:r>
+              <w:rPr>
+                <w:rFonts w:eastAsia="STSong"/>
+                <w:szCs w:val="21"/>
+                <w:vertAlign w:val="subscript"/>
+              </w:rPr>
+              <w:t>X</w:t>
+            </w:r>
+            <w:r>
+              <w:rPr>
+                <w:rFonts w:eastAsia="STSong"/>
+                <w:szCs w:val="21"/>
+              </w:rPr>
+              <w:t>校正系数；</w:t>
+            </w:r>
+            <w:r>
+              <w:rPr>
+                <w:rFonts w:eastAsia="STSong"/>
+                <w:szCs w:val="21"/>
+              </w:rPr>
+              <w:t>NO</w:t>
+            </w:r>
+            <w:r>
+              <w:rPr>
+                <w:rFonts w:eastAsia="STSong"/>
+                <w:szCs w:val="21"/>
+              </w:rPr>
+              <w:t>修正值，</w:t>
+            </w:r>
+            <w:r>
+              <w:rPr>
+                <w:rFonts w:eastAsia="STSong"/>
+                <w:szCs w:val="21"/>
+              </w:rPr>
+              <w:t>NO</w:t>
+            </w:r>
+            <w:r>
+              <w:rPr>
+                <w:rFonts w:eastAsia="STSong"/>
+                <w:szCs w:val="21"/>
+                <w:vertAlign w:val="subscript"/>
+              </w:rPr>
               <w:t>2</w:t>
             </w:r>
             <w:r>
@@ -1662,7 +1734,14 @@
                 <w:rFonts w:eastAsia="STSong"/>
                 <w:szCs w:val="21"/>
               </w:rPr>
-              <w:t>浓度；</w:t>
+              <w:t>修正值</w:t>
+            </w:r>
+            <w:r>
+              <w:rPr>
+                <w:rFonts w:eastAsia="STSong" w:hint="eastAsia"/>
+                <w:szCs w:val="21"/>
+              </w:rPr>
+              <w:t>，</w:t>
             </w:r>
             <w:r>
               <w:rPr>
@@ -1675,66 +1754,23 @@
               <w:rPr>
                 <w:rFonts w:eastAsia="STSong"/>
                 <w:szCs w:val="21"/>
-              </w:rPr>
-              <w:t>校正系数，</w:t>
-            </w:r>
-            <w:r>
-              <w:rPr>
-                <w:rFonts w:eastAsia="STSong"/>
-                <w:szCs w:val="21"/>
-              </w:rPr>
-              <w:t>NO</w:t>
-            </w:r>
-            <w:r>
-              <w:rPr>
-                <w:rFonts w:eastAsia="STSong"/>
-                <w:szCs w:val="21"/>
                 <w:vertAlign w:val="subscript"/>
               </w:rPr>
-              <w:t>2</w:t>
-            </w:r>
-            <w:r>
-              <w:rPr>
-                <w:rFonts w:eastAsia="STSong"/>
-                <w:szCs w:val="21"/>
-              </w:rPr>
-              <w:t>校正系数；</w:t>
-            </w:r>
-            <w:r>
-              <w:rPr>
-                <w:rFonts w:eastAsia="STSong"/>
-                <w:szCs w:val="21"/>
-              </w:rPr>
-              <w:t>NO</w:t>
-            </w:r>
-            <w:r>
-              <w:rPr>
-                <w:rFonts w:eastAsia="STSong"/>
-                <w:szCs w:val="21"/>
-              </w:rPr>
-              <w:t>修正值，</w:t>
-            </w:r>
-            <w:r>
-              <w:rPr>
-                <w:rFonts w:eastAsia="STSong"/>
-                <w:szCs w:val="21"/>
-              </w:rPr>
-              <w:t>NO</w:t>
-            </w:r>
-            <w:r>
-              <w:rPr>
-                <w:rFonts w:eastAsia="STSong"/>
-                <w:szCs w:val="21"/>
-                <w:vertAlign w:val="subscript"/>
-              </w:rPr>
-              <w:t>2</w:t>
-            </w:r>
-            <w:r>
-              <w:rPr>
-                <w:rFonts w:eastAsia="STSong"/>
-                <w:szCs w:val="21"/>
-              </w:rPr>
-              <w:t>修正值；压力</w:t>
+              <w:t>X</w:t>
+            </w:r>
+            <w:r>
+              <w:rPr>
+                <w:rFonts w:eastAsia="STSong"/>
+                <w:szCs w:val="21"/>
+              </w:rPr>
+              <w:t>修正值</w:t>
+            </w:r>
+            <w:r>
+              <w:rPr>
+                <w:rFonts w:eastAsia="STSong"/>
+                <w:szCs w:val="21"/>
+              </w:rPr>
+              <w:t>；压力</w:t>
             </w:r>
             <w:r>
               <w:rPr>
@@ -2012,7 +2048,7 @@
 </file>
 
 <file path=word/endnotes.xml><?xml version="1.0" encoding="utf-8"?>
-<w:endnotes xmlns:wpc="http://schemas.microsoft.com/office/word/2010/wordprocessingCanvas" xmlns:cx="http://schemas.microsoft.com/office/drawing/2014/chartex" xmlns:cx1="http://schemas.microsoft.com/office/drawing/2015/9/8/chartex" xmlns:cx2="http://schemas.microsoft.com/office/drawing/2015/10/21/chartex" xmlns:cx3="http://schemas.microsoft.com/office/drawing/2016/5/9/chartex" xmlns:cx4="http://schemas.microsoft.com/office/drawing/2016/5/10/chartex" xmlns:cx5="http://schemas.microsoft.com/office/drawing/2016/5/11/chartex" xmlns:cx6="http://schemas.microsoft.com/office/drawing/2016/5/12/chartex" xmlns:cx7="http://schemas.microsoft.com/office/drawing/2016/5/13/chartex" xmlns:cx8="http://schemas.microsoft.com/office/drawing/2016/5/14/chartex" xmlns:mc="http://schemas.openxmlformats.org/markup-compatibility/2006" xmlns:aink="http://schemas.microsoft.com/office/drawing/2016/ink" xmlns:am3d="http://schemas.microsoft.com/office/drawing/2017/model3d" xmlns:o="urn:schemas-microsoft-com:office:office" xmlns:r="http://schemas.openxmlformats.org/officeDocument/2006/relationships" xmlns:m="http://schemas.openxmlformats.org/officeDocument/2006/math" xmlns:v="urn:schemas-microsoft-com:vml" xmlns:wp14="http://schemas.microsoft.com/office/word/2010/wordprocessingDrawing" xmlns:wp="http://schemas.openxmlformats.org/drawingml/2006/wordprocessingDrawing" xmlns:w10="urn:schemas-microsoft-com:office:word" xmlns:w="http://schemas.openxmlformats.org/wordprocessingml/2006/main" xmlns:w14="http://schemas.microsoft.com/office/word/2010/wordml" xmlns:w15="http://schemas.microsoft.com/office/word/2012/wordml" xmlns:w16cex="http://schemas.microsoft.com/office/word/2018/wordml/cex" xmlns:w16cid="http://schemas.microsoft.com/office/word/2016/wordml/cid" xmlns:w16="http://schemas.microsoft.com/office/word/2018/wordml" xmlns:w16se="http://schemas.microsoft.com/office/word/2015/wordml/symex" xmlns:wpg="http://schemas.microsoft.com/office/word/2010/wordprocessingGroup" xmlns:wpi="http://schemas.microsoft.com/office/word/2010/wordprocessingInk" xmlns:wne="http://schemas.microsoft.com/office/word/2006/wordml" xmlns:wps="http://schemas.microsoft.com/office/word/2010/wordprocessingShape" mc:Ignorable="w14 w15 w16se w16cid w16 w16cex wp14">
+<w:endnotes xmlns:wpc="http://schemas.microsoft.com/office/word/2010/wordprocessingCanvas" xmlns:cx="http://schemas.microsoft.com/office/drawing/2014/chartex" xmlns:cx1="http://schemas.microsoft.com/office/drawing/2015/9/8/chartex" xmlns:cx2="http://schemas.microsoft.com/office/drawing/2015/10/21/chartex" xmlns:cx3="http://schemas.microsoft.com/office/drawing/2016/5/9/chartex" xmlns:cx4="http://schemas.microsoft.com/office/drawing/2016/5/10/chartex" xmlns:cx5="http://schemas.microsoft.com/office/drawing/2016/5/11/chartex" xmlns:cx6="http://schemas.microsoft.com/office/drawing/2016/5/12/chartex" xmlns:cx7="http://schemas.microsoft.com/office/drawing/2016/5/13/chartex" xmlns:cx8="http://schemas.microsoft.com/office/drawing/2016/5/14/chartex" xmlns:mc="http://schemas.openxmlformats.org/markup-compatibility/2006" xmlns:aink="http://schemas.microsoft.com/office/drawing/2016/ink" xmlns:am3d="http://schemas.microsoft.com/office/drawing/2017/model3d" xmlns:o="urn:schemas-microsoft-com:office:office" xmlns:r="http://schemas.openxmlformats.org/officeDocument/2006/relationships" xmlns:m="http://schemas.openxmlformats.org/officeDocument/2006/math" xmlns:v="urn:schemas-microsoft-com:vml" xmlns:wp14="http://schemas.microsoft.com/office/word/2010/wordprocessingDrawing" xmlns:wp="http://schemas.openxmlformats.org/drawingml/2006/wordprocessingDrawing" xmlns:w10="urn:schemas-microsoft-com:office:word" xmlns:w="http://schemas.openxmlformats.org/wordprocessingml/2006/main" xmlns:w14="http://schemas.microsoft.com/office/word/2010/wordml" xmlns:w15="http://schemas.microsoft.com/office/word/2012/wordml" xmlns:w16cex="http://schemas.microsoft.com/office/word/2018/wordml/cex" xmlns:w16cid="http://schemas.microsoft.com/office/word/2016/wordml/cid" xmlns:w16="http://schemas.microsoft.com/office/word/2018/wordml" xmlns:w16sdtdh="http://schemas.microsoft.com/office/word/2020/wordml/sdtdatahash" xmlns:w16se="http://schemas.microsoft.com/office/word/2015/wordml/symex" xmlns:wpg="http://schemas.microsoft.com/office/word/2010/wordprocessingGroup" xmlns:wpi="http://schemas.microsoft.com/office/word/2010/wordprocessingInk" xmlns:wne="http://schemas.microsoft.com/office/word/2006/wordml" xmlns:wps="http://schemas.microsoft.com/office/word/2010/wordprocessingShape" mc:Ignorable="w14 w15 w16se w16cid w16 w16cex w16sdtdh wp14">
   <w:endnote w:type="separator" w:id="-1">
     <w:p>
       <w:r>
@@ -2031,7 +2067,7 @@
 </file>
 
 <file path=word/footer1.xml><?xml version="1.0" encoding="utf-8"?>
-<w:ftr xmlns:wpc="http://schemas.microsoft.com/office/word/2010/wordprocessingCanvas" xmlns:cx="http://schemas.microsoft.com/office/drawing/2014/chartex" xmlns:cx1="http://schemas.microsoft.com/office/drawing/2015/9/8/chartex" xmlns:cx2="http://schemas.microsoft.com/office/drawing/2015/10/21/chartex" xmlns:cx3="http://schemas.microsoft.com/office/drawing/2016/5/9/chartex" xmlns:cx4="http://schemas.microsoft.com/office/drawing/2016/5/10/chartex" xmlns:cx5="http://schemas.microsoft.com/office/drawing/2016/5/11/chartex" xmlns:cx6="http://schemas.microsoft.com/office/drawing/2016/5/12/chartex" xmlns:cx7="http://schemas.microsoft.com/office/drawing/2016/5/13/chartex" xmlns:cx8="http://schemas.microsoft.com/office/drawing/2016/5/14/chartex" xmlns:mc="http://schemas.openxmlformats.org/markup-compatibility/2006" xmlns:aink="http://schemas.microsoft.com/office/drawing/2016/ink" xmlns:am3d="http://schemas.microsoft.com/office/drawing/2017/model3d" xmlns:o="urn:schemas-microsoft-com:office:office" xmlns:r="http://schemas.openxmlformats.org/officeDocument/2006/relationships" xmlns:m="http://schemas.openxmlformats.org/officeDocument/2006/math" xmlns:v="urn:schemas-microsoft-com:vml" xmlns:wp14="http://schemas.microsoft.com/office/word/2010/wordprocessingDrawing" xmlns:wp="http://schemas.openxmlformats.org/drawingml/2006/wordprocessingDrawing" xmlns:w10="urn:schemas-microsoft-com:office:word" xmlns:w="http://schemas.openxmlformats.org/wordprocessingml/2006/main" xmlns:w14="http://schemas.microsoft.com/office/word/2010/wordml" xmlns:w15="http://schemas.microsoft.com/office/word/2012/wordml" xmlns:w16cex="http://schemas.microsoft.com/office/word/2018/wordml/cex" xmlns:w16cid="http://schemas.microsoft.com/office/word/2016/wordml/cid" xmlns:w16="http://schemas.microsoft.com/office/word/2018/wordml" xmlns:w16se="http://schemas.microsoft.com/office/word/2015/wordml/symex" xmlns:wpg="http://schemas.microsoft.com/office/word/2010/wordprocessingGroup" xmlns:wpi="http://schemas.microsoft.com/office/word/2010/wordprocessingInk" xmlns:wne="http://schemas.microsoft.com/office/word/2006/wordml" xmlns:wps="http://schemas.microsoft.com/office/word/2010/wordprocessingShape" mc:Ignorable="w14 w15 w16se w16cid w16 w16cex wp14">
+<w:ftr xmlns:wpc="http://schemas.microsoft.com/office/word/2010/wordprocessingCanvas" xmlns:cx="http://schemas.microsoft.com/office/drawing/2014/chartex" xmlns:cx1="http://schemas.microsoft.com/office/drawing/2015/9/8/chartex" xmlns:cx2="http://schemas.microsoft.com/office/drawing/2015/10/21/chartex" xmlns:cx3="http://schemas.microsoft.com/office/drawing/2016/5/9/chartex" xmlns:cx4="http://schemas.microsoft.com/office/drawing/2016/5/10/chartex" xmlns:cx5="http://schemas.microsoft.com/office/drawing/2016/5/11/chartex" xmlns:cx6="http://schemas.microsoft.com/office/drawing/2016/5/12/chartex" xmlns:cx7="http://schemas.microsoft.com/office/drawing/2016/5/13/chartex" xmlns:cx8="http://schemas.microsoft.com/office/drawing/2016/5/14/chartex" xmlns:mc="http://schemas.openxmlformats.org/markup-compatibility/2006" xmlns:aink="http://schemas.microsoft.com/office/drawing/2016/ink" xmlns:am3d="http://schemas.microsoft.com/office/drawing/2017/model3d" xmlns:o="urn:schemas-microsoft-com:office:office" xmlns:r="http://schemas.openxmlformats.org/officeDocument/2006/relationships" xmlns:m="http://schemas.openxmlformats.org/officeDocument/2006/math" xmlns:v="urn:schemas-microsoft-com:vml" xmlns:wp14="http://schemas.microsoft.com/office/word/2010/wordprocessingDrawing" xmlns:wp="http://schemas.openxmlformats.org/drawingml/2006/wordprocessingDrawing" xmlns:w10="urn:schemas-microsoft-com:office:word" xmlns:w="http://schemas.openxmlformats.org/wordprocessingml/2006/main" xmlns:w14="http://schemas.microsoft.com/office/word/2010/wordml" xmlns:w15="http://schemas.microsoft.com/office/word/2012/wordml" xmlns:w16cex="http://schemas.microsoft.com/office/word/2018/wordml/cex" xmlns:w16cid="http://schemas.microsoft.com/office/word/2016/wordml/cid" xmlns:w16="http://schemas.microsoft.com/office/word/2018/wordml" xmlns:w16sdtdh="http://schemas.microsoft.com/office/word/2020/wordml/sdtdatahash" xmlns:w16se="http://schemas.microsoft.com/office/word/2015/wordml/symex" xmlns:wpg="http://schemas.microsoft.com/office/word/2010/wordprocessingGroup" xmlns:wpi="http://schemas.microsoft.com/office/word/2010/wordprocessingInk" xmlns:wne="http://schemas.microsoft.com/office/word/2006/wordml" xmlns:wps="http://schemas.microsoft.com/office/word/2010/wordprocessingShape" mc:Ignorable="w14 w15 w16se w16cid w16 w16cex w16sdtdh wp14">
   <w:sdt>
     <w:sdtPr>
       <w:rPr>
@@ -2087,7 +2123,7 @@
 </file>
 
 <file path=word/footer2.xml><?xml version="1.0" encoding="utf-8"?>
-<w:ftr xmlns:wpc="http://schemas.microsoft.com/office/word/2010/wordprocessingCanvas" xmlns:cx="http://schemas.microsoft.com/office/drawing/2014/chartex" xmlns:cx1="http://schemas.microsoft.com/office/drawing/2015/9/8/chartex" xmlns:cx2="http://schemas.microsoft.com/office/drawing/2015/10/21/chartex" xmlns:cx3="http://schemas.microsoft.com/office/drawing/2016/5/9/chartex" xmlns:cx4="http://schemas.microsoft.com/office/drawing/2016/5/10/chartex" xmlns:cx5="http://schemas.microsoft.com/office/drawing/2016/5/11/chartex" xmlns:cx6="http://schemas.microsoft.com/office/drawing/2016/5/12/chartex" xmlns:cx7="http://schemas.microsoft.com/office/drawing/2016/5/13/chartex" xmlns:cx8="http://schemas.microsoft.com/office/drawing/2016/5/14/chartex" xmlns:mc="http://schemas.openxmlformats.org/markup-compatibility/2006" xmlns:aink="http://schemas.microsoft.com/office/drawing/2016/ink" xmlns:am3d="http://schemas.microsoft.com/office/drawing/2017/model3d" xmlns:o="urn:schemas-microsoft-com:office:office" xmlns:r="http://schemas.openxmlformats.org/officeDocument/2006/relationships" xmlns:m="http://schemas.openxmlformats.org/officeDocument/2006/math" xmlns:v="urn:schemas-microsoft-com:vml" xmlns:wp14="http://schemas.microsoft.com/office/word/2010/wordprocessingDrawing" xmlns:wp="http://schemas.openxmlformats.org/drawingml/2006/wordprocessingDrawing" xmlns:w10="urn:schemas-microsoft-com:office:word" xmlns:w="http://schemas.openxmlformats.org/wordprocessingml/2006/main" xmlns:w14="http://schemas.microsoft.com/office/word/2010/wordml" xmlns:w15="http://schemas.microsoft.com/office/word/2012/wordml" xmlns:w16cex="http://schemas.microsoft.com/office/word/2018/wordml/cex" xmlns:w16cid="http://schemas.microsoft.com/office/word/2016/wordml/cid" xmlns:w16="http://schemas.microsoft.com/office/word/2018/wordml" xmlns:w16se="http://schemas.microsoft.com/office/word/2015/wordml/symex" xmlns:wpg="http://schemas.microsoft.com/office/word/2010/wordprocessingGroup" xmlns:wpi="http://schemas.microsoft.com/office/word/2010/wordprocessingInk" xmlns:wne="http://schemas.microsoft.com/office/word/2006/wordml" xmlns:wps="http://schemas.microsoft.com/office/word/2010/wordprocessingShape" mc:Ignorable="w14 w15 w16se w16cid w16 w16cex wp14">
+<w:ftr xmlns:wpc="http://schemas.microsoft.com/office/word/2010/wordprocessingCanvas" xmlns:cx="http://schemas.microsoft.com/office/drawing/2014/chartex" xmlns:cx1="http://schemas.microsoft.com/office/drawing/2015/9/8/chartex" xmlns:cx2="http://schemas.microsoft.com/office/drawing/2015/10/21/chartex" xmlns:cx3="http://schemas.microsoft.com/office/drawing/2016/5/9/chartex" xmlns:cx4="http://schemas.microsoft.com/office/drawing/2016/5/10/chartex" xmlns:cx5="http://schemas.microsoft.com/office/drawing/2016/5/11/chartex" xmlns:cx6="http://schemas.microsoft.com/office/drawing/2016/5/12/chartex" xmlns:cx7="http://schemas.microsoft.com/office/drawing/2016/5/13/chartex" xmlns:cx8="http://schemas.microsoft.com/office/drawing/2016/5/14/chartex" xmlns:mc="http://schemas.openxmlformats.org/markup-compatibility/2006" xmlns:aink="http://schemas.microsoft.com/office/drawing/2016/ink" xmlns:am3d="http://schemas.microsoft.com/office/drawing/2017/model3d" xmlns:o="urn:schemas-microsoft-com:office:office" xmlns:r="http://schemas.openxmlformats.org/officeDocument/2006/relationships" xmlns:m="http://schemas.openxmlformats.org/officeDocument/2006/math" xmlns:v="urn:schemas-microsoft-com:vml" xmlns:wp14="http://schemas.microsoft.com/office/word/2010/wordprocessingDrawing" xmlns:wp="http://schemas.openxmlformats.org/drawingml/2006/wordprocessingDrawing" xmlns:w10="urn:schemas-microsoft-com:office:word" xmlns:w="http://schemas.openxmlformats.org/wordprocessingml/2006/main" xmlns:w14="http://schemas.microsoft.com/office/word/2010/wordml" xmlns:w15="http://schemas.microsoft.com/office/word/2012/wordml" xmlns:w16cex="http://schemas.microsoft.com/office/word/2018/wordml/cex" xmlns:w16cid="http://schemas.microsoft.com/office/word/2016/wordml/cid" xmlns:w16="http://schemas.microsoft.com/office/word/2018/wordml" xmlns:w16sdtdh="http://schemas.microsoft.com/office/word/2020/wordml/sdtdatahash" xmlns:w16se="http://schemas.microsoft.com/office/word/2015/wordml/symex" xmlns:wpg="http://schemas.microsoft.com/office/word/2010/wordprocessingGroup" xmlns:wpi="http://schemas.microsoft.com/office/word/2010/wordprocessingInk" xmlns:wne="http://schemas.microsoft.com/office/word/2006/wordml" xmlns:wps="http://schemas.microsoft.com/office/word/2010/wordprocessingShape" mc:Ignorable="w14 w15 w16se w16cid w16 w16cex w16sdtdh wp14">
   <w:p>
     <w:pPr>
       <w:pStyle w:val="Footer"/>
@@ -2221,7 +2257,7 @@
 </file>
 
 <file path=word/footnotes.xml><?xml version="1.0" encoding="utf-8"?>
-<w:footnotes xmlns:wpc="http://schemas.microsoft.com/office/word/2010/wordprocessingCanvas" xmlns:cx="http://schemas.microsoft.com/office/drawing/2014/chartex" xmlns:cx1="http://schemas.microsoft.com/office/drawing/2015/9/8/chartex" xmlns:cx2="http://schemas.microsoft.com/office/drawing/2015/10/21/chartex" xmlns:cx3="http://schemas.microsoft.com/office/drawing/2016/5/9/chartex" xmlns:cx4="http://schemas.microsoft.com/office/drawing/2016/5/10/chartex" xmlns:cx5="http://schemas.microsoft.com/office/drawing/2016/5/11/chartex" xmlns:cx6="http://schemas.microsoft.com/office/drawing/2016/5/12/chartex" xmlns:cx7="http://schemas.microsoft.com/office/drawing/2016/5/13/chartex" xmlns:cx8="http://schemas.microsoft.com/office/drawing/2016/5/14/chartex" xmlns:mc="http://schemas.openxmlformats.org/markup-compatibility/2006" xmlns:aink="http://schemas.microsoft.com/office/drawing/2016/ink" xmlns:am3d="http://schemas.microsoft.com/office/drawing/2017/model3d" xmlns:o="urn:schemas-microsoft-com:office:office" xmlns:r="http://schemas.openxmlformats.org/officeDocument/2006/relationships" xmlns:m="http://schemas.openxmlformats.org/officeDocument/2006/math" xmlns:v="urn:schemas-microsoft-com:vml" xmlns:wp14="http://schemas.microsoft.com/office/word/2010/wordprocessingDrawing" xmlns:wp="http://schemas.openxmlformats.org/drawingml/2006/wordprocessingDrawing" xmlns:w10="urn:schemas-microsoft-com:office:word" xmlns:w="http://schemas.openxmlformats.org/wordprocessingml/2006/main" xmlns:w14="http://schemas.microsoft.com/office/word/2010/wordml" xmlns:w15="http://schemas.microsoft.com/office/word/2012/wordml" xmlns:w16cex="http://schemas.microsoft.com/office/word/2018/wordml/cex" xmlns:w16cid="http://schemas.microsoft.com/office/word/2016/wordml/cid" xmlns:w16="http://schemas.microsoft.com/office/word/2018/wordml" xmlns:w16se="http://schemas.microsoft.com/office/word/2015/wordml/symex" xmlns:wpg="http://schemas.microsoft.com/office/word/2010/wordprocessingGroup" xmlns:wpi="http://schemas.microsoft.com/office/word/2010/wordprocessingInk" xmlns:wne="http://schemas.microsoft.com/office/word/2006/wordml" xmlns:wps="http://schemas.microsoft.com/office/word/2010/wordprocessingShape" mc:Ignorable="w14 w15 w16se w16cid w16 w16cex wp14">
+<w:footnotes xmlns:wpc="http://schemas.microsoft.com/office/word/2010/wordprocessingCanvas" xmlns:cx="http://schemas.microsoft.com/office/drawing/2014/chartex" xmlns:cx1="http://schemas.microsoft.com/office/drawing/2015/9/8/chartex" xmlns:cx2="http://schemas.microsoft.com/office/drawing/2015/10/21/chartex" xmlns:cx3="http://schemas.microsoft.com/office/drawing/2016/5/9/chartex" xmlns:cx4="http://schemas.microsoft.com/office/drawing/2016/5/10/chartex" xmlns:cx5="http://schemas.microsoft.com/office/drawing/2016/5/11/chartex" xmlns:cx6="http://schemas.microsoft.com/office/drawing/2016/5/12/chartex" xmlns:cx7="http://schemas.microsoft.com/office/drawing/2016/5/13/chartex" xmlns:cx8="http://schemas.microsoft.com/office/drawing/2016/5/14/chartex" xmlns:mc="http://schemas.openxmlformats.org/markup-compatibility/2006" xmlns:aink="http://schemas.microsoft.com/office/drawing/2016/ink" xmlns:am3d="http://schemas.microsoft.com/office/drawing/2017/model3d" xmlns:o="urn:schemas-microsoft-com:office:office" xmlns:r="http://schemas.openxmlformats.org/officeDocument/2006/relationships" xmlns:m="http://schemas.openxmlformats.org/officeDocument/2006/math" xmlns:v="urn:schemas-microsoft-com:vml" xmlns:wp14="http://schemas.microsoft.com/office/word/2010/wordprocessingDrawing" xmlns:wp="http://schemas.openxmlformats.org/drawingml/2006/wordprocessingDrawing" xmlns:w10="urn:schemas-microsoft-com:office:word" xmlns:w="http://schemas.openxmlformats.org/wordprocessingml/2006/main" xmlns:w14="http://schemas.microsoft.com/office/word/2010/wordml" xmlns:w15="http://schemas.microsoft.com/office/word/2012/wordml" xmlns:w16cex="http://schemas.microsoft.com/office/word/2018/wordml/cex" xmlns:w16cid="http://schemas.microsoft.com/office/word/2016/wordml/cid" xmlns:w16="http://schemas.microsoft.com/office/word/2018/wordml" xmlns:w16sdtdh="http://schemas.microsoft.com/office/word/2020/wordml/sdtdatahash" xmlns:w16se="http://schemas.microsoft.com/office/word/2015/wordml/symex" xmlns:wpg="http://schemas.microsoft.com/office/word/2010/wordprocessingGroup" xmlns:wpi="http://schemas.microsoft.com/office/word/2010/wordprocessingInk" xmlns:wne="http://schemas.microsoft.com/office/word/2006/wordml" xmlns:wps="http://schemas.microsoft.com/office/word/2010/wordprocessingShape" mc:Ignorable="w14 w15 w16se w16cid w16 w16cex w16sdtdh wp14">
   <w:footnote w:type="separator" w:id="-1">
     <w:p>
       <w:r>
@@ -2240,7 +2276,7 @@
 </file>
 
 <file path=word/styles.xml><?xml version="1.0" encoding="utf-8"?>
-<w:styles xmlns:mc="http://schemas.openxmlformats.org/markup-compatibility/2006" xmlns:r="http://schemas.openxmlformats.org/officeDocument/2006/relationships" xmlns:w="http://schemas.openxmlformats.org/wordprocessingml/2006/main" xmlns:w14="http://schemas.microsoft.com/office/word/2010/wordml" xmlns:w15="http://schemas.microsoft.com/office/word/2012/wordml" xmlns:w16cex="http://schemas.microsoft.com/office/word/2018/wordml/cex" xmlns:w16cid="http://schemas.microsoft.com/office/word/2016/wordml/cid" xmlns:w16="http://schemas.microsoft.com/office/word/2018/wordml" xmlns:w16se="http://schemas.microsoft.com/office/word/2015/wordml/symex" mc:Ignorable="w14 w15 w16se w16cid w16 w16cex">
+<w:styles xmlns:mc="http://schemas.openxmlformats.org/markup-compatibility/2006" xmlns:r="http://schemas.openxmlformats.org/officeDocument/2006/relationships" xmlns:w="http://schemas.openxmlformats.org/wordprocessingml/2006/main" xmlns:w14="http://schemas.microsoft.com/office/word/2010/wordml" xmlns:w15="http://schemas.microsoft.com/office/word/2012/wordml" xmlns:w16cex="http://schemas.microsoft.com/office/word/2018/wordml/cex" xmlns:w16cid="http://schemas.microsoft.com/office/word/2016/wordml/cid" xmlns:w16="http://schemas.microsoft.com/office/word/2018/wordml" xmlns:w16sdtdh="http://schemas.microsoft.com/office/word/2020/wordml/sdtdatahash" xmlns:w16se="http://schemas.microsoft.com/office/word/2015/wordml/symex" mc:Ignorable="w14 w15 w16se w16cid w16 w16cex w16sdtdh">
   <w:docDefaults>
     <w:rPrDefault>
       <w:rPr>

</xml_diff>